<commit_message>
add works in june 7th
</commit_message>
<xml_diff>
--- a/readme.docx
+++ b/readme.docx
@@ -119,8 +119,10 @@
           <w:rFonts w:hint="eastAsia"/>
           <w:lang w:val="en-US" w:eastAsia="zh-CN"/>
         </w:rPr>
-        <w:t>晴，今天是高考第一天，上午考语文，下午考数学。</w:t>
+        <w:t>晴，今天是高考第一天，上午考语文，下午考数学。今天天气不错。</w:t>
       </w:r>
+      <w:bookmarkStart w:id="0" w:name="_GoBack"/>
+      <w:bookmarkEnd w:id="0"/>
     </w:p>
     <w:p>
       <w:pPr>
@@ -132,8 +134,6 @@
           <w:szCs w:val="24"/>
         </w:rPr>
       </w:pPr>
-      <w:bookmarkStart w:id="0" w:name="_GoBack"/>
-      <w:bookmarkEnd w:id="0"/>
     </w:p>
     <w:p>
       <w:pPr>

</xml_diff>

<commit_message>
add works in june 7th second
</commit_message>
<xml_diff>
--- a/readme.docx
+++ b/readme.docx
@@ -119,10 +119,17 @@
           <w:rFonts w:hint="eastAsia"/>
           <w:lang w:val="en-US" w:eastAsia="zh-CN"/>
         </w:rPr>
-        <w:t>晴，今天是高考第一天，上午考语文，下午考数学。今天天气不错。</w:t>
+        <w:t>晴，今天是高考第一天，上午考语文，下午考数学。今天天气不错，</w:t>
       </w:r>
       <w:bookmarkStart w:id="0" w:name="_GoBack"/>
       <w:bookmarkEnd w:id="0"/>
+      <w:r>
+        <w:rPr>
+          <w:rFonts w:hint="eastAsia"/>
+          <w:lang w:val="en-US" w:eastAsia="zh-CN"/>
+        </w:rPr>
+        <w:t>心情也不错。</w:t>
+      </w:r>
     </w:p>
     <w:p>
       <w:pPr>

</xml_diff>